<commit_message>
partial work on document export
</commit_message>
<xml_diff>
--- a/uploads/uploaded_EOP_cover_5.docx
+++ b/uploads/uploaded_EOP_cover_5.docx
@@ -3,71 +3,66 @@
 <w:document xmlns:wpc="http://schemas.microsoft.com/office/word/2010/wordprocessingCanvas" xmlns:mo="http://schemas.microsoft.com/office/mac/office/2008/main" xmlns:mc="http://schemas.openxmlformats.org/markup-compatibility/2006" xmlns:mv="urn:schemas-microsoft-com:mac:vml" xmlns:o="urn:schemas-microsoft-com:office:office" xmlns:r="http://schemas.openxmlformats.org/officeDocument/2006/relationships" xmlns:m="http://schemas.openxmlformats.org/officeDocument/2006/math" xmlns:v="urn:schemas-microsoft-com:vml" xmlns:wp14="http://schemas.microsoft.com/office/word/2010/wordprocessingDrawing" xmlns:wp="http://schemas.openxmlformats.org/drawingml/2006/wordprocessingDrawing" xmlns:w10="urn:schemas-microsoft-com:office:word" xmlns:w="http://schemas.openxmlformats.org/wordprocessingml/2006/main" xmlns:w14="http://schemas.microsoft.com/office/word/2010/wordml" xmlns:wpg="http://schemas.microsoft.com/office/word/2010/wordprocessingGroup" xmlns:wpi="http://schemas.microsoft.com/office/word/2010/wordprocessingInk" xmlns:wne="http://schemas.microsoft.com/office/word/2006/wordml" xmlns:wps="http://schemas.microsoft.com/office/word/2010/wordprocessingShape" mc:Ignorable="w14 wp14">
   <w:body>
     <w:p>
-      <w:pPr>
-        <w:jc w:val="center"/>
-      </w:pPr>
       <w:r>
-        <w:t>GENext</w:t>
+        <w:t>Dshsakl flask djflskadj fasdf lkasjdhf lkasjdhf lkasjh lkasj hfsad</w:t>
+      </w:r>
+    </w:p>
+    <w:p>
+      <w:r>
+        <w:t>Sdf ;safd kashlfd afh lakjhlakfhlakshflkasjf hlask fa</w:t>
+      </w:r>
+    </w:p>
+    <w:p/>
+    <w:p>
+      <w:r>
+        <w:t xml:space="preserve">Asdf klashfl isjahf ksajhdf lkajhf akldj hflakj </w:t>
+      </w:r>
+      <w:r>
+        <w:rPr>
+          <w:b/>
+        </w:rPr>
+        <w:t>hflakjh</w:t>
+      </w:r>
+      <w:r>
+        <w:t xml:space="preserve"> flakhf lkajhfdlkashdf lkasjhflkasdhf lka fhdalksfjh lask fdhalskdhlask dfhlkasdfh alks jhflk j      askjdf hlkasjfdh laksjlaskfh lkdshladks hfslak f    ksjdlfh lkajsf hlkasjfh </w:t>
+      </w:r>
+      <w:r>
+        <w:rPr>
+          <w:b/>
+        </w:rPr>
+        <w:t>lkasdjf</w:t>
+      </w:r>
+      <w:r>
+        <w:t xml:space="preserve"> hlas kslajdf j    </w:t>
+      </w:r>
+    </w:p>
+    <w:p>
+      <w:pPr>
+        <w:pStyle w:val="ListParagraph"/>
+        <w:numPr>
+          <w:ilvl w:val="0"/>
+          <w:numId w:val="1"/>
+        </w:numPr>
+      </w:pPr>
+      <w:r>
+        <w:t xml:space="preserve">laskjdfh alks jfhlkasj fda </w:t>
+      </w:r>
+    </w:p>
+    <w:p>
+      <w:pPr>
+        <w:pStyle w:val="ListParagraph"/>
+        <w:numPr>
+          <w:ilvl w:val="0"/>
+          <w:numId w:val="1"/>
+        </w:numPr>
+      </w:pPr>
+      <w:r>
+        <w:t>fdgdsdgsd</w:t>
       </w:r>
       <w:bookmarkStart w:id="0" w:name="_GoBack"/>
       <w:bookmarkEnd w:id="0"/>
     </w:p>
-    <w:p>
-      <w:pPr>
-        <w:jc w:val="center"/>
-      </w:pPr>
-    </w:p>
-    <w:p>
-      <w:pPr>
-        <w:jc w:val="center"/>
-      </w:pPr>
-      <w:r>
-        <w:rPr>
-          <w:noProof/>
-        </w:rPr>
-        <w:drawing>
-          <wp:inline distT="0" distB="0" distL="0" distR="0" wp14:anchorId="275B12D7" wp14:editId="6BEE773A">
-            <wp:extent cx="4800600" cy="4800600"/>
-            <wp:effectExtent l="0" t="0" r="0" b="0"/>
-            <wp:docPr id="2" name="Picture 2"/>
-            <wp:cNvGraphicFramePr>
-              <a:graphicFrameLocks xmlns:a="http://schemas.openxmlformats.org/drawingml/2006/main" noChangeAspect="1"/>
-            </wp:cNvGraphicFramePr>
-            <a:graphic xmlns:a="http://schemas.openxmlformats.org/drawingml/2006/main">
-              <a:graphicData uri="http://schemas.openxmlformats.org/drawingml/2006/picture">
-                <pic:pic xmlns:pic="http://schemas.openxmlformats.org/drawingml/2006/picture">
-                  <pic:nvPicPr>
-                    <pic:cNvPr id="0" name="toolkit.png"/>
-                    <pic:cNvPicPr/>
-                  </pic:nvPicPr>
-                  <pic:blipFill>
-                    <a:blip r:embed="rId5">
-                      <a:extLst>
-                        <a:ext uri="{28A0092B-C50C-407E-A947-70E740481C1C}">
-                          <a14:useLocalDpi xmlns:a14="http://schemas.microsoft.com/office/drawing/2010/main" val="0"/>
-                        </a:ext>
-                      </a:extLst>
-                    </a:blip>
-                    <a:stretch>
-                      <a:fillRect/>
-                    </a:stretch>
-                  </pic:blipFill>
-                  <pic:spPr>
-                    <a:xfrm>
-                      <a:off x="0" y="0"/>
-                      <a:ext cx="4800600" cy="4800600"/>
-                    </a:xfrm>
-                    <a:prstGeom prst="rect">
-                      <a:avLst/>
-                    </a:prstGeom>
-                  </pic:spPr>
-                </pic:pic>
-              </a:graphicData>
-            </a:graphic>
-          </wp:inline>
-        </w:drawing>
-      </w:r>
-    </w:p>
+    <w:p/>
     <w:sectPr>
       <w:pgSz w:w="12240" w:h="15840"/>
       <w:pgMar w:top="1440" w:right="1440" w:bottom="1440" w:left="1440" w:header="720" w:footer="720" w:gutter="0"/>
@@ -78,22 +73,139 @@
 </w:document>
 </file>
 
+<file path=word/numbering.xml><?xml version="1.0" encoding="utf-8"?>
+<w:numbering xmlns:wpc="http://schemas.microsoft.com/office/word/2010/wordprocessingCanvas" xmlns:mo="http://schemas.microsoft.com/office/mac/office/2008/main" xmlns:mc="http://schemas.openxmlformats.org/markup-compatibility/2006" xmlns:mv="urn:schemas-microsoft-com:mac:vml" xmlns:o="urn:schemas-microsoft-com:office:office" xmlns:r="http://schemas.openxmlformats.org/officeDocument/2006/relationships" xmlns:m="http://schemas.openxmlformats.org/officeDocument/2006/math" xmlns:v="urn:schemas-microsoft-com:vml" xmlns:wp14="http://schemas.microsoft.com/office/word/2010/wordprocessingDrawing" xmlns:wp="http://schemas.openxmlformats.org/drawingml/2006/wordprocessingDrawing" xmlns:w10="urn:schemas-microsoft-com:office:word" xmlns:w="http://schemas.openxmlformats.org/wordprocessingml/2006/main" xmlns:w14="http://schemas.microsoft.com/office/word/2010/wordml" xmlns:wpg="http://schemas.microsoft.com/office/word/2010/wordprocessingGroup" xmlns:wpi="http://schemas.microsoft.com/office/word/2010/wordprocessingInk" xmlns:wne="http://schemas.microsoft.com/office/word/2006/wordml" xmlns:wps="http://schemas.microsoft.com/office/word/2010/wordprocessingShape" mc:Ignorable="w14 wp14">
+  <w:abstractNum w:abstractNumId="0">
+    <w:nsid w:val="51A14E92"/>
+    <w:multiLevelType w:val="hybridMultilevel"/>
+    <w:tmpl w:val="D91EE0CE"/>
+    <w:lvl w:ilvl="0" w:tplc="04090001">
+      <w:start w:val="1"/>
+      <w:numFmt w:val="bullet"/>
+      <w:lvlText w:val=""/>
+      <w:lvlJc w:val="left"/>
+      <w:pPr>
+        <w:ind w:left="720" w:hanging="360"/>
+      </w:pPr>
+      <w:rPr>
+        <w:rFonts w:ascii="Symbol" w:hAnsi="Symbol" w:hint="default"/>
+      </w:rPr>
+    </w:lvl>
+    <w:lvl w:ilvl="1" w:tplc="04090003" w:tentative="1">
+      <w:start w:val="1"/>
+      <w:numFmt w:val="bullet"/>
+      <w:lvlText w:val="o"/>
+      <w:lvlJc w:val="left"/>
+      <w:pPr>
+        <w:ind w:left="1440" w:hanging="360"/>
+      </w:pPr>
+      <w:rPr>
+        <w:rFonts w:ascii="Courier New" w:hAnsi="Courier New" w:hint="default"/>
+      </w:rPr>
+    </w:lvl>
+    <w:lvl w:ilvl="2" w:tplc="04090005" w:tentative="1">
+      <w:start w:val="1"/>
+      <w:numFmt w:val="bullet"/>
+      <w:lvlText w:val=""/>
+      <w:lvlJc w:val="left"/>
+      <w:pPr>
+        <w:ind w:left="2160" w:hanging="360"/>
+      </w:pPr>
+      <w:rPr>
+        <w:rFonts w:ascii="Wingdings" w:hAnsi="Wingdings" w:hint="default"/>
+      </w:rPr>
+    </w:lvl>
+    <w:lvl w:ilvl="3" w:tplc="04090001" w:tentative="1">
+      <w:start w:val="1"/>
+      <w:numFmt w:val="bullet"/>
+      <w:lvlText w:val=""/>
+      <w:lvlJc w:val="left"/>
+      <w:pPr>
+        <w:ind w:left="2880" w:hanging="360"/>
+      </w:pPr>
+      <w:rPr>
+        <w:rFonts w:ascii="Symbol" w:hAnsi="Symbol" w:hint="default"/>
+      </w:rPr>
+    </w:lvl>
+    <w:lvl w:ilvl="4" w:tplc="04090003" w:tentative="1">
+      <w:start w:val="1"/>
+      <w:numFmt w:val="bullet"/>
+      <w:lvlText w:val="o"/>
+      <w:lvlJc w:val="left"/>
+      <w:pPr>
+        <w:ind w:left="3600" w:hanging="360"/>
+      </w:pPr>
+      <w:rPr>
+        <w:rFonts w:ascii="Courier New" w:hAnsi="Courier New" w:hint="default"/>
+      </w:rPr>
+    </w:lvl>
+    <w:lvl w:ilvl="5" w:tplc="04090005" w:tentative="1">
+      <w:start w:val="1"/>
+      <w:numFmt w:val="bullet"/>
+      <w:lvlText w:val=""/>
+      <w:lvlJc w:val="left"/>
+      <w:pPr>
+        <w:ind w:left="4320" w:hanging="360"/>
+      </w:pPr>
+      <w:rPr>
+        <w:rFonts w:ascii="Wingdings" w:hAnsi="Wingdings" w:hint="default"/>
+      </w:rPr>
+    </w:lvl>
+    <w:lvl w:ilvl="6" w:tplc="04090001" w:tentative="1">
+      <w:start w:val="1"/>
+      <w:numFmt w:val="bullet"/>
+      <w:lvlText w:val=""/>
+      <w:lvlJc w:val="left"/>
+      <w:pPr>
+        <w:ind w:left="5040" w:hanging="360"/>
+      </w:pPr>
+      <w:rPr>
+        <w:rFonts w:ascii="Symbol" w:hAnsi="Symbol" w:hint="default"/>
+      </w:rPr>
+    </w:lvl>
+    <w:lvl w:ilvl="7" w:tplc="04090003" w:tentative="1">
+      <w:start w:val="1"/>
+      <w:numFmt w:val="bullet"/>
+      <w:lvlText w:val="o"/>
+      <w:lvlJc w:val="left"/>
+      <w:pPr>
+        <w:ind w:left="5760" w:hanging="360"/>
+      </w:pPr>
+      <w:rPr>
+        <w:rFonts w:ascii="Courier New" w:hAnsi="Courier New" w:hint="default"/>
+      </w:rPr>
+    </w:lvl>
+    <w:lvl w:ilvl="8" w:tplc="04090005" w:tentative="1">
+      <w:start w:val="1"/>
+      <w:numFmt w:val="bullet"/>
+      <w:lvlText w:val=""/>
+      <w:lvlJc w:val="left"/>
+      <w:pPr>
+        <w:ind w:left="6480" w:hanging="360"/>
+      </w:pPr>
+      <w:rPr>
+        <w:rFonts w:ascii="Wingdings" w:hAnsi="Wingdings" w:hint="default"/>
+      </w:rPr>
+    </w:lvl>
+  </w:abstractNum>
+  <w:num w:numId="1">
+    <w:abstractNumId w:val="0"/>
+  </w:num>
+</w:numbering>
+</file>
+
 <file path=word/styles.xml><?xml version="1.0" encoding="utf-8"?>
 <w:styles xmlns:mc="http://schemas.openxmlformats.org/markup-compatibility/2006" xmlns:r="http://schemas.openxmlformats.org/officeDocument/2006/relationships" xmlns:w="http://schemas.openxmlformats.org/wordprocessingml/2006/main" xmlns:w14="http://schemas.microsoft.com/office/word/2010/wordml" mc:Ignorable="w14">
   <w:docDefaults>
     <w:rPrDefault>
       <w:rPr>
-        <w:rFonts w:asciiTheme="minorHAnsi" w:eastAsiaTheme="minorHAnsi" w:hAnsiTheme="minorHAnsi" w:cstheme="minorBidi"/>
-        <w:sz w:val="22"/>
-        <w:szCs w:val="22"/>
+        <w:rFonts w:asciiTheme="minorHAnsi" w:eastAsiaTheme="minorEastAsia" w:hAnsiTheme="minorHAnsi" w:cstheme="minorBidi"/>
+        <w:sz w:val="24"/>
+        <w:szCs w:val="24"/>
         <w:lang w:val="en-US" w:eastAsia="en-US" w:bidi="ar-SA"/>
       </w:rPr>
     </w:rPrDefault>
-    <w:pPrDefault>
-      <w:pPr>
-        <w:spacing w:after="160" w:line="259" w:lineRule="auto"/>
-      </w:pPr>
-    </w:pPrDefault>
+    <w:pPrDefault/>
   </w:docDefaults>
   <w:latentStyles w:defLockedState="0" w:defUIPriority="99" w:defSemiHidden="1" w:defUnhideWhenUsed="1" w:defQFormat="0" w:count="276">
     <w:lsdException w:name="Normal" w:semiHidden="0" w:uiPriority="0" w:unhideWhenUsed="0" w:qFormat="1"/>
@@ -121,16 +233,7 @@
     <w:lsdException w:name="Subtitle" w:semiHidden="0" w:uiPriority="11" w:unhideWhenUsed="0" w:qFormat="1"/>
     <w:lsdException w:name="Strong" w:semiHidden="0" w:uiPriority="22" w:unhideWhenUsed="0" w:qFormat="1"/>
     <w:lsdException w:name="Emphasis" w:semiHidden="0" w:uiPriority="20" w:unhideWhenUsed="0" w:qFormat="1"/>
-    <w:lsdException w:name="Table Grid" w:semiHidden="0" w:uiPriority="39" w:unhideWhenUsed="0"/>
-    <w:lsdException w:name="Note Level 1" w:semiHidden="0" w:unhideWhenUsed="0"/>
-    <w:lsdException w:name="Note Level 2" w:semiHidden="0" w:unhideWhenUsed="0"/>
-    <w:lsdException w:name="Note Level 3" w:semiHidden="0" w:unhideWhenUsed="0"/>
-    <w:lsdException w:name="Note Level 4" w:semiHidden="0" w:unhideWhenUsed="0"/>
-    <w:lsdException w:name="Note Level 5" w:semiHidden="0" w:unhideWhenUsed="0"/>
-    <w:lsdException w:name="Note Level 6" w:semiHidden="0" w:unhideWhenUsed="0"/>
-    <w:lsdException w:name="Note Level 7" w:semiHidden="0" w:unhideWhenUsed="0"/>
-    <w:lsdException w:name="Note Level 8" w:semiHidden="0" w:unhideWhenUsed="0"/>
-    <w:lsdException w:name="Note Level 9" w:semiHidden="0" w:unhideWhenUsed="0"/>
+    <w:lsdException w:name="Table Grid" w:semiHidden="0" w:uiPriority="59" w:unhideWhenUsed="0"/>
     <w:lsdException w:name="Placeholder Text" w:unhideWhenUsed="0"/>
     <w:lsdException w:name="No Spacing" w:semiHidden="0" w:uiPriority="1" w:unhideWhenUsed="0" w:qFormat="1"/>
     <w:lsdException w:name="Light Shading" w:semiHidden="0" w:uiPriority="60" w:unhideWhenUsed="0"/>
@@ -246,6 +349,15 @@
   <w:style w:type="paragraph" w:default="1" w:styleId="Normal">
     <w:name w:val="Normal"/>
     <w:qFormat/>
+    <w:rsid w:val="004A6246"/>
+    <w:pPr>
+      <w:spacing w:after="160" w:line="259" w:lineRule="auto"/>
+    </w:pPr>
+    <w:rPr>
+      <w:rFonts w:eastAsiaTheme="minorHAnsi"/>
+      <w:sz w:val="22"/>
+      <w:szCs w:val="22"/>
+    </w:rPr>
   </w:style>
   <w:style w:type="character" w:default="1" w:styleId="DefaultParagraphFont">
     <w:name w:val="Default Paragraph Font"/>
@@ -274,35 +386,16 @@
     <w:semiHidden/>
     <w:unhideWhenUsed/>
   </w:style>
-  <w:style w:type="paragraph" w:styleId="BalloonText">
-    <w:name w:val="Balloon Text"/>
+  <w:style w:type="paragraph" w:styleId="ListParagraph">
+    <w:name w:val="List Paragraph"/>
     <w:basedOn w:val="Normal"/>
-    <w:link w:val="BalloonTextChar"/>
-    <w:uiPriority w:val="99"/>
-    <w:semiHidden/>
-    <w:unhideWhenUsed/>
-    <w:rsid w:val="00BD48A8"/>
+    <w:uiPriority w:val="34"/>
+    <w:qFormat/>
+    <w:rsid w:val="00757A22"/>
     <w:pPr>
-      <w:spacing w:after="0" w:line="240" w:lineRule="auto"/>
+      <w:ind w:left="720"/>
+      <w:contextualSpacing/>
     </w:pPr>
-    <w:rPr>
-      <w:rFonts w:ascii="Lucida Grande" w:hAnsi="Lucida Grande"/>
-      <w:sz w:val="18"/>
-      <w:szCs w:val="18"/>
-    </w:rPr>
-  </w:style>
-  <w:style w:type="character" w:customStyle="1" w:styleId="BalloonTextChar">
-    <w:name w:val="Balloon Text Char"/>
-    <w:basedOn w:val="DefaultParagraphFont"/>
-    <w:link w:val="BalloonText"/>
-    <w:uiPriority w:val="99"/>
-    <w:semiHidden/>
-    <w:rsid w:val="00BD48A8"/>
-    <w:rPr>
-      <w:rFonts w:ascii="Lucida Grande" w:hAnsi="Lucida Grande"/>
-      <w:sz w:val="18"/>
-      <w:szCs w:val="18"/>
-    </w:rPr>
   </w:style>
 </w:styles>
 </file>
@@ -312,17 +405,13 @@
   <w:docDefaults>
     <w:rPrDefault>
       <w:rPr>
-        <w:rFonts w:asciiTheme="minorHAnsi" w:eastAsiaTheme="minorHAnsi" w:hAnsiTheme="minorHAnsi" w:cstheme="minorBidi"/>
-        <w:sz w:val="22"/>
-        <w:szCs w:val="22"/>
+        <w:rFonts w:asciiTheme="minorHAnsi" w:eastAsiaTheme="minorEastAsia" w:hAnsiTheme="minorHAnsi" w:cstheme="minorBidi"/>
+        <w:sz w:val="24"/>
+        <w:szCs w:val="24"/>
         <w:lang w:val="en-US" w:eastAsia="en-US" w:bidi="ar-SA"/>
       </w:rPr>
     </w:rPrDefault>
-    <w:pPrDefault>
-      <w:pPr>
-        <w:spacing w:after="160" w:line="259" w:lineRule="auto"/>
-      </w:pPr>
-    </w:pPrDefault>
+    <w:pPrDefault/>
   </w:docDefaults>
   <w:latentStyles w:defLockedState="0" w:defUIPriority="99" w:defSemiHidden="1" w:defUnhideWhenUsed="1" w:defQFormat="0" w:count="276">
     <w:lsdException w:name="Normal" w:semiHidden="0" w:uiPriority="0" w:unhideWhenUsed="0" w:qFormat="1"/>
@@ -350,16 +439,7 @@
     <w:lsdException w:name="Subtitle" w:semiHidden="0" w:uiPriority="11" w:unhideWhenUsed="0" w:qFormat="1"/>
     <w:lsdException w:name="Strong" w:semiHidden="0" w:uiPriority="22" w:unhideWhenUsed="0" w:qFormat="1"/>
     <w:lsdException w:name="Emphasis" w:semiHidden="0" w:uiPriority="20" w:unhideWhenUsed="0" w:qFormat="1"/>
-    <w:lsdException w:name="Table Grid" w:semiHidden="0" w:uiPriority="39" w:unhideWhenUsed="0"/>
-    <w:lsdException w:name="Note Level 1" w:semiHidden="0" w:unhideWhenUsed="0"/>
-    <w:lsdException w:name="Note Level 2" w:semiHidden="0" w:unhideWhenUsed="0"/>
-    <w:lsdException w:name="Note Level 3" w:semiHidden="0" w:unhideWhenUsed="0"/>
-    <w:lsdException w:name="Note Level 4" w:semiHidden="0" w:unhideWhenUsed="0"/>
-    <w:lsdException w:name="Note Level 5" w:semiHidden="0" w:unhideWhenUsed="0"/>
-    <w:lsdException w:name="Note Level 6" w:semiHidden="0" w:unhideWhenUsed="0"/>
-    <w:lsdException w:name="Note Level 7" w:semiHidden="0" w:unhideWhenUsed="0"/>
-    <w:lsdException w:name="Note Level 8" w:semiHidden="0" w:unhideWhenUsed="0"/>
-    <w:lsdException w:name="Note Level 9" w:semiHidden="0" w:unhideWhenUsed="0"/>
+    <w:lsdException w:name="Table Grid" w:semiHidden="0" w:uiPriority="59" w:unhideWhenUsed="0"/>
     <w:lsdException w:name="Placeholder Text" w:unhideWhenUsed="0"/>
     <w:lsdException w:name="No Spacing" w:semiHidden="0" w:uiPriority="1" w:unhideWhenUsed="0" w:qFormat="1"/>
     <w:lsdException w:name="Light Shading" w:semiHidden="0" w:uiPriority="60" w:unhideWhenUsed="0"/>
@@ -475,6 +555,15 @@
   <w:style w:type="paragraph" w:default="1" w:styleId="Normal">
     <w:name w:val="Normal"/>
     <w:qFormat/>
+    <w:rsid w:val="004A6246"/>
+    <w:pPr>
+      <w:spacing w:after="160" w:line="259" w:lineRule="auto"/>
+    </w:pPr>
+    <w:rPr>
+      <w:rFonts w:eastAsiaTheme="minorHAnsi"/>
+      <w:sz w:val="22"/>
+      <w:szCs w:val="22"/>
+    </w:rPr>
   </w:style>
   <w:style w:type="character" w:default="1" w:styleId="DefaultParagraphFont">
     <w:name w:val="Default Paragraph Font"/>
@@ -503,35 +592,16 @@
     <w:semiHidden/>
     <w:unhideWhenUsed/>
   </w:style>
-  <w:style w:type="paragraph" w:styleId="BalloonText">
-    <w:name w:val="Balloon Text"/>
+  <w:style w:type="paragraph" w:styleId="ListParagraph">
+    <w:name w:val="List Paragraph"/>
     <w:basedOn w:val="Normal"/>
-    <w:link w:val="BalloonTextChar"/>
-    <w:uiPriority w:val="99"/>
-    <w:semiHidden/>
-    <w:unhideWhenUsed/>
-    <w:rsid w:val="00BD48A8"/>
+    <w:uiPriority w:val="34"/>
+    <w:qFormat/>
+    <w:rsid w:val="00757A22"/>
     <w:pPr>
-      <w:spacing w:after="0" w:line="240" w:lineRule="auto"/>
+      <w:ind w:left="720"/>
+      <w:contextualSpacing/>
     </w:pPr>
-    <w:rPr>
-      <w:rFonts w:ascii="Lucida Grande" w:hAnsi="Lucida Grande"/>
-      <w:sz w:val="18"/>
-      <w:szCs w:val="18"/>
-    </w:rPr>
-  </w:style>
-  <w:style w:type="character" w:customStyle="1" w:styleId="BalloonTextChar">
-    <w:name w:val="Balloon Text Char"/>
-    <w:basedOn w:val="DefaultParagraphFont"/>
-    <w:link w:val="BalloonText"/>
-    <w:uiPriority w:val="99"/>
-    <w:semiHidden/>
-    <w:rsid w:val="00BD48A8"/>
-    <w:rPr>
-      <w:rFonts w:ascii="Lucida Grande" w:hAnsi="Lucida Grande"/>
-      <w:sz w:val="18"/>
-      <w:szCs w:val="18"/>
-    </w:rPr>
   </w:style>
 </w:styles>
 </file>
@@ -547,39 +617,39 @@
         <a:sysClr val="window" lastClr="FFFFFF"/>
       </a:lt1>
       <a:dk2>
-        <a:srgbClr val="44546A"/>
+        <a:srgbClr val="1F497D"/>
       </a:dk2>
       <a:lt2>
-        <a:srgbClr val="E7E6E6"/>
+        <a:srgbClr val="EEECE1"/>
       </a:lt2>
       <a:accent1>
-        <a:srgbClr val="5B9BD5"/>
+        <a:srgbClr val="4F81BD"/>
       </a:accent1>
       <a:accent2>
-        <a:srgbClr val="ED7D31"/>
+        <a:srgbClr val="C0504D"/>
       </a:accent2>
       <a:accent3>
-        <a:srgbClr val="A5A5A5"/>
+        <a:srgbClr val="9BBB59"/>
       </a:accent3>
       <a:accent4>
-        <a:srgbClr val="FFC000"/>
+        <a:srgbClr val="8064A2"/>
       </a:accent4>
       <a:accent5>
-        <a:srgbClr val="4472C4"/>
+        <a:srgbClr val="4BACC6"/>
       </a:accent5>
       <a:accent6>
-        <a:srgbClr val="70AD47"/>
+        <a:srgbClr val="F79646"/>
       </a:accent6>
       <a:hlink>
-        <a:srgbClr val="0563C1"/>
+        <a:srgbClr val="0000FF"/>
       </a:hlink>
       <a:folHlink>
-        <a:srgbClr val="954F72"/>
+        <a:srgbClr val="800080"/>
       </a:folHlink>
     </a:clrScheme>
     <a:fontScheme name="Office">
       <a:majorFont>
-        <a:latin typeface="Calibri Light"/>
+        <a:latin typeface="Calibri"/>
         <a:ea typeface=""/>
         <a:cs typeface=""/>
         <a:font script="Jpan" typeface="ＭＳ ゴシック"/>
@@ -614,7 +684,7 @@
         <a:font script="Geor" typeface="Sylfaen"/>
       </a:majorFont>
       <a:minorFont>
-        <a:latin typeface="Calibri"/>
+        <a:latin typeface="Cambria"/>
         <a:ea typeface=""/>
         <a:cs typeface=""/>
         <a:font script="Jpan" typeface="ＭＳ 明朝"/>
@@ -658,141 +728,200 @@
           <a:gsLst>
             <a:gs pos="0">
               <a:schemeClr val="phClr">
-                <a:lumMod val="110000"/>
-                <a:satMod val="105000"/>
-                <a:tint val="67000"/>
+                <a:tint val="50000"/>
+                <a:satMod val="300000"/>
               </a:schemeClr>
             </a:gs>
-            <a:gs pos="50000">
+            <a:gs pos="35000">
               <a:schemeClr val="phClr">
-                <a:lumMod val="105000"/>
-                <a:satMod val="103000"/>
-                <a:tint val="73000"/>
+                <a:tint val="37000"/>
+                <a:satMod val="300000"/>
               </a:schemeClr>
             </a:gs>
             <a:gs pos="100000">
               <a:schemeClr val="phClr">
-                <a:lumMod val="105000"/>
-                <a:satMod val="109000"/>
-                <a:tint val="81000"/>
+                <a:tint val="15000"/>
+                <a:satMod val="350000"/>
               </a:schemeClr>
             </a:gs>
           </a:gsLst>
-          <a:lin ang="5400000" scaled="0"/>
+          <a:lin ang="16200000" scaled="1"/>
         </a:gradFill>
         <a:gradFill rotWithShape="1">
           <a:gsLst>
             <a:gs pos="0">
               <a:schemeClr val="phClr">
-                <a:satMod val="103000"/>
-                <a:lumMod val="102000"/>
-                <a:tint val="94000"/>
-              </a:schemeClr>
-            </a:gs>
-            <a:gs pos="50000">
-              <a:schemeClr val="phClr">
-                <a:satMod val="110000"/>
-                <a:lumMod val="100000"/>
+                <a:tint val="100000"/>
                 <a:shade val="100000"/>
+                <a:satMod val="130000"/>
               </a:schemeClr>
             </a:gs>
             <a:gs pos="100000">
               <a:schemeClr val="phClr">
-                <a:lumMod val="99000"/>
-                <a:satMod val="120000"/>
-                <a:shade val="78000"/>
+                <a:tint val="50000"/>
+                <a:shade val="100000"/>
+                <a:satMod val="350000"/>
               </a:schemeClr>
             </a:gs>
           </a:gsLst>
-          <a:lin ang="5400000" scaled="0"/>
+          <a:lin ang="16200000" scaled="0"/>
         </a:gradFill>
       </a:fillStyleLst>
       <a:lnStyleLst>
-        <a:ln w="6350" cap="flat" cmpd="sng" algn="ctr">
+        <a:ln w="9525" cap="flat" cmpd="sng" algn="ctr">
+          <a:solidFill>
+            <a:schemeClr val="phClr">
+              <a:shade val="95000"/>
+              <a:satMod val="105000"/>
+            </a:schemeClr>
+          </a:solidFill>
+          <a:prstDash val="solid"/>
+        </a:ln>
+        <a:ln w="25400" cap="flat" cmpd="sng" algn="ctr">
           <a:solidFill>
             <a:schemeClr val="phClr"/>
           </a:solidFill>
           <a:prstDash val="solid"/>
-          <a:miter lim="800000"/>
         </a:ln>
-        <a:ln w="12700" cap="flat" cmpd="sng" algn="ctr">
+        <a:ln w="38100" cap="flat" cmpd="sng" algn="ctr">
           <a:solidFill>
             <a:schemeClr val="phClr"/>
           </a:solidFill>
           <a:prstDash val="solid"/>
-          <a:miter lim="800000"/>
-        </a:ln>
-        <a:ln w="19050" cap="flat" cmpd="sng" algn="ctr">
-          <a:solidFill>
-            <a:schemeClr val="phClr"/>
-          </a:solidFill>
-          <a:prstDash val="solid"/>
-          <a:miter lim="800000"/>
         </a:ln>
       </a:lnStyleLst>
       <a:effectStyleLst>
         <a:effectStyle>
-          <a:effectLst/>
-        </a:effectStyle>
-        <a:effectStyle>
-          <a:effectLst/>
+          <a:effectLst>
+            <a:outerShdw blurRad="40000" dist="20000" dir="5400000" rotWithShape="0">
+              <a:srgbClr val="000000">
+                <a:alpha val="38000"/>
+              </a:srgbClr>
+            </a:outerShdw>
+          </a:effectLst>
         </a:effectStyle>
         <a:effectStyle>
           <a:effectLst>
-            <a:outerShdw blurRad="57150" dist="19050" dir="5400000" algn="ctr" rotWithShape="0">
+            <a:outerShdw blurRad="40000" dist="23000" dir="5400000" rotWithShape="0">
               <a:srgbClr val="000000">
-                <a:alpha val="63000"/>
+                <a:alpha val="35000"/>
               </a:srgbClr>
             </a:outerShdw>
           </a:effectLst>
+        </a:effectStyle>
+        <a:effectStyle>
+          <a:effectLst>
+            <a:outerShdw blurRad="40000" dist="23000" dir="5400000" rotWithShape="0">
+              <a:srgbClr val="000000">
+                <a:alpha val="35000"/>
+              </a:srgbClr>
+            </a:outerShdw>
+          </a:effectLst>
+          <a:scene3d>
+            <a:camera prst="orthographicFront">
+              <a:rot lat="0" lon="0" rev="0"/>
+            </a:camera>
+            <a:lightRig rig="threePt" dir="t">
+              <a:rot lat="0" lon="0" rev="1200000"/>
+            </a:lightRig>
+          </a:scene3d>
+          <a:sp3d>
+            <a:bevelT w="63500" h="25400"/>
+          </a:sp3d>
         </a:effectStyle>
       </a:effectStyleLst>
       <a:bgFillStyleLst>
         <a:solidFill>
           <a:schemeClr val="phClr"/>
         </a:solidFill>
-        <a:solidFill>
-          <a:schemeClr val="phClr">
-            <a:tint val="95000"/>
-            <a:satMod val="170000"/>
-          </a:schemeClr>
-        </a:solidFill>
         <a:gradFill rotWithShape="1">
           <a:gsLst>
             <a:gs pos="0">
               <a:schemeClr val="phClr">
-                <a:tint val="93000"/>
-                <a:satMod val="150000"/>
-                <a:shade val="98000"/>
-                <a:lumMod val="102000"/>
+                <a:tint val="40000"/>
+                <a:satMod val="350000"/>
               </a:schemeClr>
             </a:gs>
-            <a:gs pos="50000">
+            <a:gs pos="40000">
               <a:schemeClr val="phClr">
-                <a:tint val="98000"/>
-                <a:satMod val="130000"/>
-                <a:shade val="90000"/>
-                <a:lumMod val="103000"/>
+                <a:tint val="45000"/>
+                <a:shade val="99000"/>
+                <a:satMod val="350000"/>
               </a:schemeClr>
             </a:gs>
             <a:gs pos="100000">
               <a:schemeClr val="phClr">
-                <a:shade val="63000"/>
-                <a:satMod val="120000"/>
+                <a:shade val="20000"/>
+                <a:satMod val="255000"/>
               </a:schemeClr>
             </a:gs>
           </a:gsLst>
-          <a:lin ang="5400000" scaled="0"/>
+          <a:path path="circle">
+            <a:fillToRect l="50000" t="-80000" r="50000" b="180000"/>
+          </a:path>
+        </a:gradFill>
+        <a:gradFill rotWithShape="1">
+          <a:gsLst>
+            <a:gs pos="0">
+              <a:schemeClr val="phClr">
+                <a:tint val="80000"/>
+                <a:satMod val="300000"/>
+              </a:schemeClr>
+            </a:gs>
+            <a:gs pos="100000">
+              <a:schemeClr val="phClr">
+                <a:shade val="30000"/>
+                <a:satMod val="200000"/>
+              </a:schemeClr>
+            </a:gs>
+          </a:gsLst>
+          <a:path path="circle">
+            <a:fillToRect l="50000" t="50000" r="50000" b="50000"/>
+          </a:path>
         </a:gradFill>
       </a:bgFillStyleLst>
     </a:fmtScheme>
   </a:themeElements>
-  <a:objectDefaults/>
+  <a:objectDefaults>
+    <a:spDef>
+      <a:spPr/>
+      <a:bodyPr/>
+      <a:lstStyle/>
+      <a:style>
+        <a:lnRef idx="1">
+          <a:schemeClr val="accent1"/>
+        </a:lnRef>
+        <a:fillRef idx="3">
+          <a:schemeClr val="accent1"/>
+        </a:fillRef>
+        <a:effectRef idx="2">
+          <a:schemeClr val="accent1"/>
+        </a:effectRef>
+        <a:fontRef idx="minor">
+          <a:schemeClr val="lt1"/>
+        </a:fontRef>
+      </a:style>
+    </a:spDef>
+    <a:lnDef>
+      <a:spPr/>
+      <a:bodyPr/>
+      <a:lstStyle/>
+      <a:style>
+        <a:lnRef idx="2">
+          <a:schemeClr val="accent1"/>
+        </a:lnRef>
+        <a:fillRef idx="0">
+          <a:schemeClr val="accent1"/>
+        </a:fillRef>
+        <a:effectRef idx="1">
+          <a:schemeClr val="accent1"/>
+        </a:effectRef>
+        <a:fontRef idx="minor">
+          <a:schemeClr val="tx1"/>
+        </a:fontRef>
+      </a:style>
+    </a:lnDef>
+  </a:objectDefaults>
   <a:extraClrSchemeLst/>
-  <a:extLst>
-    <a:ext uri="{05A4C25C-085E-4340-85A3-A5531E510DB2}">
-      <thm15:themeFamily xmlns="" xmlns:thm15="http://schemas.microsoft.com/office/thememl/2012/main" name="Office Theme" id="{62F939B6-93AF-4DB8-9C6B-D6C7DFDC589F}" vid="{4A3C46E8-61CC-4603-A589-7422A47A8E4A}"/>
-    </a:ext>
-  </a:extLst>
 </a:theme>
 </file>
</xml_diff>